<commit_message>
updated week 10 pdf
</commit_message>
<xml_diff>
--- a/Week-10-Returning_Data/MySQL-Week10_Coding_Assignment.docx
+++ b/Week-10-Returning_Data/MySQL-Week10_Coding_Assignment.docx
@@ -1298,11 +1298,8 @@
     <w:p>
       <w:pPr>
         <w:pStyle w:val="Default"/>
-        <w:numPr>
-          <w:ilvl w:val="2"/>
-          <w:numId w:val="5"/>
-        </w:numPr>
         <w:spacing w:before="0" w:after="160" w:line="259" w:lineRule="auto"/>
+        <w:ind w:left="1800"/>
         <w:rPr>
           <w:rFonts w:ascii="Times New Roman" w:hAnsi="Times New Roman"/>
           <w:sz w:val="18"/>
@@ -1315,6 +1312,43 @@
           </w14:textOutline>
         </w:rPr>
       </w:pPr>
+      <w:hyperlink r:id="rId11" w:history="1">
+        <w:r>
+          <w:rPr>
+            <w:rStyle w:val="Hyperlink"/>
+            <w:rFonts w:ascii="Times New Roman" w:hAnsi="Times New Roman"/>
+            <w:sz w:val="18"/>
+            <w:szCs w:val="18"/>
+            <w14:textOutline w14:w="12700" w14:cap="flat" w14:cmpd="sng" w14:algn="ctr">
+              <w14:noFill/>
+              <w14:prstDash w14:val="solid"/>
+              <w14:miter w14:lim="400000"/>
+            </w14:textOutline>
+          </w:rPr>
+          <w:t>https://github.com/JWheeler4/BE-Promineo-Tech/tree/main/Java_Final_Coding_Project</w:t>
+        </w:r>
+      </w:hyperlink>
+    </w:p>
+    <w:p>
+      <w:pPr>
+        <w:pStyle w:val="Default"/>
+        <w:numPr>
+          <w:ilvl w:val="2"/>
+          <w:numId w:val="5"/>
+        </w:numPr>
+        <w:spacing w:before="0" w:after="160" w:line="259" w:lineRule="auto"/>
+        <w:rPr>
+          <w:rFonts w:ascii="Times New Roman" w:hAnsi="Times New Roman"/>
+          <w:sz w:val="18"/>
+          <w:szCs w:val="18"/>
+          <w:u w:color="000000"/>
+          <w14:textOutline w14:w="12700" w14:cap="flat" w14:cmpd="sng" w14:algn="ctr">
+            <w14:noFill/>
+            <w14:prstDash w14:val="solid"/>
+            <w14:miter w14:lim="400000"/>
+          </w14:textOutline>
+        </w:rPr>
+      </w:pPr>
       <w:r>
         <w:rPr>
           <w:rFonts w:ascii="Calibri" w:hAnsi="Calibri"/>
@@ -1334,6 +1368,122 @@
       <w:pPr>
         <w:pStyle w:val="Default"/>
         <w:spacing w:before="0" w:after="160" w:line="259" w:lineRule="auto"/>
+        <w:ind w:left="1800"/>
+        <w:rPr>
+          <w:rFonts w:ascii="Times New Roman" w:hAnsi="Times New Roman"/>
+          <w:sz w:val="18"/>
+          <w:szCs w:val="18"/>
+          <w:u w:color="000000"/>
+          <w14:textOutline w14:w="12700" w14:cap="flat" w14:cmpd="sng" w14:algn="ctr">
+            <w14:noFill/>
+            <w14:prstDash w14:val="solid"/>
+            <w14:miter w14:lim="400000"/>
+          </w14:textOutline>
+        </w:rPr>
+      </w:pPr>
+      <w:r>
+        <w:rPr>
+          <w:rFonts w:ascii="Times New Roman" w:hAnsi="Times New Roman"/>
+          <w:sz w:val="18"/>
+          <w:szCs w:val="18"/>
+          <w:u w:color="000000"/>
+          <w14:textOutline w14:w="12700" w14:cap="flat" w14:cmpd="sng" w14:algn="ctr">
+            <w14:noFill/>
+            <w14:prstDash w14:val="solid"/>
+            <w14:miter w14:lim="400000"/>
+          </w14:textOutline>
+        </w:rPr>
+        <w:fldChar w:fldCharType="begin"/>
+      </w:r>
+      <w:r>
+        <w:rPr>
+          <w:rFonts w:ascii="Times New Roman" w:hAnsi="Times New Roman"/>
+          <w:sz w:val="18"/>
+          <w:szCs w:val="18"/>
+          <w:u w:color="000000"/>
+          <w14:textOutline w14:w="12700" w14:cap="flat" w14:cmpd="sng" w14:algn="ctr">
+            <w14:noFill/>
+            <w14:prstDash w14:val="solid"/>
+            <w14:miter w14:lim="400000"/>
+          </w14:textOutline>
+        </w:rPr>
+        <w:instrText xml:space="preserve"> HYPERLINK "</w:instrText>
+      </w:r>
+      <w:r>
+        <w:rPr>
+          <w:rFonts w:ascii="Times New Roman" w:hAnsi="Times New Roman"/>
+          <w:sz w:val="18"/>
+          <w:szCs w:val="18"/>
+          <w:u w:color="000000"/>
+          <w14:textOutline w14:w="12700" w14:cap="flat" w14:cmpd="sng" w14:algn="ctr">
+            <w14:noFill/>
+            <w14:prstDash w14:val="solid"/>
+            <w14:miter w14:lim="400000"/>
+          </w14:textOutline>
+        </w:rPr>
+        <w:instrText>https://youtu.be/SoSjDBV68SU</w:instrText>
+      </w:r>
+      <w:r>
+        <w:rPr>
+          <w:rFonts w:ascii="Times New Roman" w:hAnsi="Times New Roman"/>
+          <w:sz w:val="18"/>
+          <w:szCs w:val="18"/>
+          <w:u w:color="000000"/>
+          <w14:textOutline w14:w="12700" w14:cap="flat" w14:cmpd="sng" w14:algn="ctr">
+            <w14:noFill/>
+            <w14:prstDash w14:val="solid"/>
+            <w14:miter w14:lim="400000"/>
+          </w14:textOutline>
+        </w:rPr>
+        <w:instrText xml:space="preserve">" </w:instrText>
+      </w:r>
+      <w:r>
+        <w:rPr>
+          <w:rFonts w:ascii="Times New Roman" w:hAnsi="Times New Roman"/>
+          <w:sz w:val="18"/>
+          <w:szCs w:val="18"/>
+          <w:u w:color="000000"/>
+          <w14:textOutline w14:w="12700" w14:cap="flat" w14:cmpd="sng" w14:algn="ctr">
+            <w14:noFill/>
+            <w14:prstDash w14:val="solid"/>
+            <w14:miter w14:lim="400000"/>
+          </w14:textOutline>
+        </w:rPr>
+        <w:fldChar w:fldCharType="separate"/>
+      </w:r>
+      <w:r>
+        <w:rPr>
+          <w:rStyle w:val="Hyperlink"/>
+          <w:rFonts w:ascii="Times New Roman" w:hAnsi="Times New Roman"/>
+          <w:sz w:val="18"/>
+          <w:szCs w:val="18"/>
+          <w14:textOutline w14:w="12700" w14:cap="flat" w14:cmpd="sng" w14:algn="ctr">
+            <w14:noFill/>
+            <w14:prstDash w14:val="solid"/>
+            <w14:miter w14:lim="400000"/>
+          </w14:textOutline>
+        </w:rPr>
+        <w:t>https://youtu.be/SoSjDBV68SU</w:t>
+      </w:r>
+      <w:r>
+        <w:rPr>
+          <w:rFonts w:ascii="Times New Roman" w:hAnsi="Times New Roman"/>
+          <w:sz w:val="18"/>
+          <w:szCs w:val="18"/>
+          <w:u w:color="000000"/>
+          <w14:textOutline w14:w="12700" w14:cap="flat" w14:cmpd="sng" w14:algn="ctr">
+            <w14:noFill/>
+            <w14:prstDash w14:val="solid"/>
+            <w14:miter w14:lim="400000"/>
+          </w14:textOutline>
+        </w:rPr>
+        <w:fldChar w:fldCharType="end"/>
+      </w:r>
+    </w:p>
+    <w:p>
+      <w:pPr>
+        <w:pStyle w:val="Default"/>
+        <w:spacing w:before="0" w:after="160" w:line="259" w:lineRule="auto"/>
         <w:ind w:left="720"/>
         <w:rPr>
           <w:rFonts w:ascii="Calibri" w:eastAsia="Calibri" w:hAnsi="Calibri" w:cs="Calibri"/>
@@ -1529,7 +1679,11 @@
         <w:pStyle w:val="Body"/>
       </w:pPr>
       <w:r>
-        <w:t>In this section, you will add code to return and print a list of projects. Several application methods will call this method to let the user select a project from a list. To get the list of projects, you will add the menu option and method in the menu class, then you will add a method in the service class. The DAO class will perform the actual work of fetching the list using JDBC method calls.</w:t>
+        <w:t xml:space="preserve">In this section, you will add code to return and print a list of projects. Several application methods will call this method to let the user select a project from a list. To get the list of projects, you will add the </w:t>
+      </w:r>
+      <w:r>
+        <w:lastRenderedPageBreak/>
+        <w:t>menu option and method in the menu class, then you will add a method in the service class. The DAO class will perform the actual work of fetching the list using JDBC method calls.</w:t>
       </w:r>
     </w:p>
     <w:p>
@@ -1537,7 +1691,6 @@
         <w:pStyle w:val="Heading3"/>
       </w:pPr>
       <w:r>
-        <w:lastRenderedPageBreak/>
         <w:t>Modifications to menu app</w:t>
       </w:r>
     </w:p>
@@ -1880,7 +2033,7 @@
                     </pic:cNvPicPr>
                   </pic:nvPicPr>
                   <pic:blipFill>
-                    <a:blip r:embed="rId11"/>
+                    <a:blip r:embed="rId12"/>
                     <a:stretch>
                       <a:fillRect/>
                     </a:stretch>
@@ -2075,6 +2228,7 @@
         </w:numPr>
       </w:pPr>
       <w:r>
+        <w:lastRenderedPageBreak/>
         <w:t xml:space="preserve">Have Eclipse create the method </w:t>
       </w:r>
       <w:proofErr w:type="spellStart"/>
@@ -2135,7 +2289,6 @@
         <w:pStyle w:val="Heading3"/>
       </w:pPr>
       <w:r>
-        <w:lastRenderedPageBreak/>
         <w:t xml:space="preserve">Modifications to project </w:t>
       </w:r>
       <w:proofErr w:type="spellStart"/>
@@ -2686,7 +2839,7 @@
                     </pic:cNvPicPr>
                   </pic:nvPicPr>
                   <pic:blipFill>
-                    <a:blip r:embed="rId12"/>
+                    <a:blip r:embed="rId13"/>
                     <a:stretch>
                       <a:fillRect/>
                     </a:stretch>
@@ -2747,7 +2900,7 @@
                     </pic:cNvPicPr>
                   </pic:nvPicPr>
                   <pic:blipFill>
-                    <a:blip r:embed="rId13"/>
+                    <a:blip r:embed="rId14"/>
                     <a:stretch>
                       <a:fillRect/>
                     </a:stretch>
@@ -3423,7 +3576,7 @@
                     </pic:cNvPicPr>
                   </pic:nvPicPr>
                   <pic:blipFill>
-                    <a:blip r:embed="rId14"/>
+                    <a:blip r:embed="rId15"/>
                     <a:stretch>
                       <a:fillRect/>
                     </a:stretch>
@@ -3619,7 +3772,7 @@
                     </pic:cNvPicPr>
                   </pic:nvPicPr>
                   <pic:blipFill>
-                    <a:blip r:embed="rId15"/>
+                    <a:blip r:embed="rId16"/>
                     <a:stretch>
                       <a:fillRect/>
                     </a:stretch>
@@ -3855,7 +4008,7 @@
                     </pic:cNvPicPr>
                   </pic:nvPicPr>
                   <pic:blipFill>
-                    <a:blip r:embed="rId16"/>
+                    <a:blip r:embed="rId17"/>
                     <a:stretch>
                       <a:fillRect/>
                     </a:stretch>
@@ -4117,7 +4270,7 @@
                     </pic:cNvPicPr>
                   </pic:nvPicPr>
                   <pic:blipFill>
-                    <a:blip r:embed="rId17"/>
+                    <a:blip r:embed="rId18"/>
                     <a:stretch>
                       <a:fillRect/>
                     </a:stretch>
@@ -4610,7 +4763,7 @@
                     </pic:cNvPicPr>
                   </pic:nvPicPr>
                   <pic:blipFill>
-                    <a:blip r:embed="rId18"/>
+                    <a:blip r:embed="rId19"/>
                     <a:stretch>
                       <a:fillRect/>
                     </a:stretch>
@@ -4950,7 +5103,7 @@
                     </pic:cNvPicPr>
                   </pic:nvPicPr>
                   <pic:blipFill>
-                    <a:blip r:embed="rId19"/>
+                    <a:blip r:embed="rId20"/>
                     <a:stretch>
                       <a:fillRect/>
                     </a:stretch>
@@ -5014,7 +5167,7 @@
                     </pic:cNvPicPr>
                   </pic:nvPicPr>
                   <pic:blipFill>
-                    <a:blip r:embed="rId20"/>
+                    <a:blip r:embed="rId21"/>
                     <a:stretch>
                       <a:fillRect/>
                     </a:stretch>
@@ -5388,7 +5541,7 @@
                     </pic:cNvPicPr>
                   </pic:nvPicPr>
                   <pic:blipFill>
-                    <a:blip r:embed="rId21"/>
+                    <a:blip r:embed="rId22"/>
                     <a:stretch>
                       <a:fillRect/>
                     </a:stretch>
@@ -5665,7 +5818,7 @@
                     </pic:cNvPicPr>
                   </pic:nvPicPr>
                   <pic:blipFill>
-                    <a:blip r:embed="rId22"/>
+                    <a:blip r:embed="rId23"/>
                     <a:stretch>
                       <a:fillRect/>
                     </a:stretch>
@@ -5879,7 +6032,7 @@
                     </pic:cNvPicPr>
                   </pic:nvPicPr>
                   <pic:blipFill>
-                    <a:blip r:embed="rId23"/>
+                    <a:blip r:embed="rId24"/>
                     <a:stretch>
                       <a:fillRect/>
                     </a:stretch>
@@ -6528,7 +6681,7 @@
                     </pic:cNvPicPr>
                   </pic:nvPicPr>
                   <pic:blipFill>
-                    <a:blip r:embed="rId24"/>
+                    <a:blip r:embed="rId25"/>
                     <a:stretch>
                       <a:fillRect/>
                     </a:stretch>
@@ -6719,7 +6872,7 @@
         <w:lastRenderedPageBreak/>
         <w:t xml:space="preserve">This article on debugging is a little dated but still applicable. You don't need to worry about the section on remote debugging. </w:t>
       </w:r>
-      <w:hyperlink r:id="rId25" w:history="1">
+      <w:hyperlink r:id="rId26" w:history="1">
         <w:r>
           <w:rPr>
             <w:rStyle w:val="Hyperlink0"/>
@@ -7035,7 +7188,7 @@
                     </pic:cNvPicPr>
                   </pic:nvPicPr>
                   <pic:blipFill>
-                    <a:blip r:embed="rId26"/>
+                    <a:blip r:embed="rId27"/>
                     <a:stretch>
                       <a:fillRect/>
                     </a:stretch>
@@ -7120,7 +7273,7 @@
                     </pic:cNvPicPr>
                   </pic:nvPicPr>
                   <pic:blipFill>
-                    <a:blip r:embed="rId27"/>
+                    <a:blip r:embed="rId28"/>
                     <a:stretch>
                       <a:fillRect/>
                     </a:stretch>
@@ -7171,7 +7324,7 @@
                     </pic:cNvPicPr>
                   </pic:nvPicPr>
                   <pic:blipFill>
-                    <a:blip r:embed="rId28"/>
+                    <a:blip r:embed="rId29"/>
                     <a:stretch>
                       <a:fillRect/>
                     </a:stretch>
@@ -7221,7 +7374,7 @@
                     </pic:cNvPicPr>
                   </pic:nvPicPr>
                   <pic:blipFill>
-                    <a:blip r:embed="rId29"/>
+                    <a:blip r:embed="rId30"/>
                     <a:stretch>
                       <a:fillRect/>
                     </a:stretch>
@@ -7272,7 +7425,7 @@
                     </pic:cNvPicPr>
                   </pic:nvPicPr>
                   <pic:blipFill>
-                    <a:blip r:embed="rId30"/>
+                    <a:blip r:embed="rId31"/>
                     <a:stretch>
                       <a:fillRect/>
                     </a:stretch>
@@ -7338,7 +7491,7 @@
                     </pic:cNvPicPr>
                   </pic:nvPicPr>
                   <pic:blipFill>
-                    <a:blip r:embed="rId31"/>
+                    <a:blip r:embed="rId32"/>
                     <a:stretch>
                       <a:fillRect/>
                     </a:stretch>
@@ -7416,7 +7569,7 @@
                     </pic:cNvPicPr>
                   </pic:nvPicPr>
                   <pic:blipFill>
-                    <a:blip r:embed="rId32"/>
+                    <a:blip r:embed="rId33"/>
                     <a:stretch>
                       <a:fillRect/>
                     </a:stretch>
@@ -7467,7 +7620,7 @@
                     </pic:cNvPicPr>
                   </pic:nvPicPr>
                   <pic:blipFill>
-                    <a:blip r:embed="rId33"/>
+                    <a:blip r:embed="rId34"/>
                     <a:stretch>
                       <a:fillRect/>
                     </a:stretch>
@@ -7517,7 +7670,7 @@
                     </pic:cNvPicPr>
                   </pic:nvPicPr>
                   <pic:blipFill>
-                    <a:blip r:embed="rId34"/>
+                    <a:blip r:embed="rId35"/>
                     <a:stretch>
                       <a:fillRect/>
                     </a:stretch>
@@ -7568,7 +7721,7 @@
                     </pic:cNvPicPr>
                   </pic:nvPicPr>
                   <pic:blipFill>
-                    <a:blip r:embed="rId35"/>
+                    <a:blip r:embed="rId36"/>
                     <a:stretch>
                       <a:fillRect/>
                     </a:stretch>
@@ -7618,7 +7771,7 @@
                     </pic:cNvPicPr>
                   </pic:nvPicPr>
                   <pic:blipFill>
-                    <a:blip r:embed="rId36"/>
+                    <a:blip r:embed="rId37"/>
                     <a:stretch>
                       <a:fillRect/>
                     </a:stretch>
@@ -7645,8 +7798,8 @@
       </w:r>
     </w:p>
     <w:sectPr>
-      <w:headerReference w:type="default" r:id="rId37"/>
-      <w:footerReference w:type="default" r:id="rId38"/>
+      <w:headerReference w:type="default" r:id="rId38"/>
+      <w:footerReference w:type="default" r:id="rId39"/>
       <w:pgSz w:w="12240" w:h="15840"/>
       <w:pgMar w:top="1440" w:right="1440" w:bottom="1440" w:left="1440" w:header="720" w:footer="720" w:gutter="0"/>
       <w:cols w:space="720"/>
@@ -12526,6 +12679,18 @@
         <w:numId w:val="27"/>
       </w:numPr>
     </w:pPr>
+  </w:style>
+  <w:style w:type="character" w:styleId="UnresolvedMention">
+    <w:name w:val="Unresolved Mention"/>
+    <w:basedOn w:val="DefaultParagraphFont"/>
+    <w:uiPriority w:val="99"/>
+    <w:semiHidden/>
+    <w:unhideWhenUsed/>
+    <w:rsid w:val="004722FC"/>
+    <w:rPr>
+      <w:color w:val="605E5C"/>
+      <w:shd w:val="clear" w:color="auto" w:fill="E1DFDD"/>
+    </w:rPr>
   </w:style>
 </w:styles>
 </file>

</xml_diff>